<commit_message>
updated docs goal statement to be bold
</commit_message>
<xml_diff>
--- a/docs/RoboticsJunit_2019.docx
+++ b/docs/RoboticsJunit_2019.docx
@@ -30,15 +30,7 @@
           <w:rPr>
             <w:rStyle w:val="Hyperlink"/>
           </w:rPr>
-          <w:t>rundad48@</w:t>
-        </w:r>
-        <w:bookmarkStart w:id="0" w:name="_GoBack"/>
-        <w:bookmarkEnd w:id="0"/>
-        <w:r>
-          <w:rPr>
-            <w:rStyle w:val="Hyperlink"/>
-          </w:rPr>
-          <w:t>gmail.com</w:t>
+          <w:t>rundad48@gmail.com</w:t>
         </w:r>
       </w:hyperlink>
     </w:p>
@@ -89,12 +81,43 @@
           <w:rFonts w:eastAsia="Times New Roman"/>
           <w:b/>
           <w:bCs/>
+          <w:sz w:val="28"/>
+          <w:szCs w:val="28"/>
+        </w:rPr>
+        <w:t xml:space="preserve">Goal:   Test Robot code in </w:t>
+      </w:r>
+      <w:proofErr w:type="spellStart"/>
+      <w:r>
+        <w:rPr>
+          <w:rFonts w:eastAsia="Times New Roman"/>
+          <w:b/>
+          <w:bCs/>
+          <w:sz w:val="28"/>
+          <w:szCs w:val="28"/>
+        </w:rPr>
+        <w:t>VSCode</w:t>
+      </w:r>
+      <w:proofErr w:type="spellEnd"/>
+      <w:r>
+        <w:rPr>
+          <w:rFonts w:eastAsia="Times New Roman"/>
+          <w:b/>
+          <w:bCs/>
+          <w:sz w:val="28"/>
+          <w:szCs w:val="28"/>
+        </w:rPr>
+        <w:t>, without being connected to Robot</w:t>
+      </w:r>
+      <w:r>
+        <w:rPr>
+          <w:rFonts w:eastAsia="Times New Roman"/>
+          <w:b/>
+          <w:bCs/>
           <w:sz w:val="22"/>
           <w:szCs w:val="22"/>
         </w:rPr>
-        <w:t xml:space="preserve">Goal:   Test Robot code in </w:t>
-      </w:r>
-      <w:proofErr w:type="spellStart"/>
+        <w:t>.</w:t>
+      </w:r>
       <w:r>
         <w:rPr>
           <w:rFonts w:eastAsia="Times New Roman"/>
@@ -103,10 +126,11 @@
           <w:sz w:val="22"/>
           <w:szCs w:val="22"/>
         </w:rPr>
-        <w:t>VSCode</w:t>
-      </w:r>
-      <w:proofErr w:type="spellEnd"/>
-      <w:r>
+        <w:t xml:space="preserve">   </w:t>
+      </w:r>
+    </w:p>
+    <w:p>
+      <w:pPr>
         <w:rPr>
           <w:rFonts w:eastAsia="Times New Roman"/>
           <w:b/>
@@ -114,28 +138,6 @@
           <w:sz w:val="22"/>
           <w:szCs w:val="22"/>
         </w:rPr>
-        <w:t>, without being connected to Robot.</w:t>
-      </w:r>
-      <w:r>
-        <w:rPr>
-          <w:rFonts w:eastAsia="Times New Roman"/>
-          <w:b/>
-          <w:bCs/>
-          <w:sz w:val="22"/>
-          <w:szCs w:val="22"/>
-        </w:rPr>
-        <w:t xml:space="preserve">   </w:t>
-      </w:r>
-    </w:p>
-    <w:p>
-      <w:pPr>
-        <w:rPr>
-          <w:rFonts w:eastAsia="Times New Roman"/>
-          <w:b/>
-          <w:bCs/>
-          <w:sz w:val="22"/>
-          <w:szCs w:val="22"/>
-        </w:rPr>
       </w:pPr>
     </w:p>
     <w:p>
@@ -183,6 +185,8 @@
       <w:r>
         <w:t>What is JUNIT?</w:t>
       </w:r>
+      <w:bookmarkStart w:id="0" w:name="_GoBack"/>
+      <w:bookmarkEnd w:id="0"/>
     </w:p>
     <w:p>
       <w:pPr>

</xml_diff>

<commit_message>
fix a few things during presentatoin
</commit_message>
<xml_diff>
--- a/docs/RoboticsJunit_2019.docx
+++ b/docs/RoboticsJunit_2019.docx
@@ -20,40 +20,70 @@
       <w:pPr>
         <w:rPr>
           <w:rStyle w:val="Hyperlink"/>
-        </w:rPr>
-      </w:pPr>
-      <w:r>
+          <w:sz w:val="36"/>
+          <w:szCs w:val="36"/>
+        </w:rPr>
+      </w:pPr>
+      <w:r>
+        <w:rPr>
+          <w:sz w:val="36"/>
+          <w:szCs w:val="36"/>
+        </w:rPr>
         <w:t xml:space="preserve">Tom Harron, Aquinas (FRC 4011) Programming Mentor, </w:t>
       </w:r>
       <w:hyperlink r:id="rId7" w:history="1">
         <w:r>
           <w:rPr>
             <w:rStyle w:val="Hyperlink"/>
+            <w:sz w:val="36"/>
+            <w:szCs w:val="36"/>
           </w:rPr>
           <w:t>rundad48@gmail.com</w:t>
         </w:r>
       </w:hyperlink>
     </w:p>
     <w:p>
-      <w:r>
+      <w:pPr>
+        <w:rPr>
+          <w:sz w:val="36"/>
+          <w:szCs w:val="36"/>
+        </w:rPr>
+      </w:pPr>
+      <w:r>
+        <w:rPr>
+          <w:sz w:val="36"/>
+          <w:szCs w:val="36"/>
+        </w:rPr>
         <w:t xml:space="preserve">Tom’s </w:t>
       </w:r>
       <w:proofErr w:type="spellStart"/>
       <w:r>
+        <w:rPr>
+          <w:sz w:val="36"/>
+          <w:szCs w:val="36"/>
+        </w:rPr>
         <w:t>github</w:t>
       </w:r>
       <w:proofErr w:type="spellEnd"/>
       <w:r>
+        <w:rPr>
+          <w:sz w:val="36"/>
+          <w:szCs w:val="36"/>
+        </w:rPr>
         <w:t xml:space="preserve"> repository:   </w:t>
       </w:r>
       <w:hyperlink r:id="rId8" w:history="1">
         <w:r>
           <w:rPr>
             <w:rStyle w:val="Hyperlink"/>
+            <w:sz w:val="36"/>
+            <w:szCs w:val="36"/>
           </w:rPr>
           <w:t>https://github.com/TomHarron1/RobotLearningDay</w:t>
         </w:r>
       </w:hyperlink>
+      <w:bookmarkStart w:id="0" w:name="_GoBack"/>
+      <w:bookmarkEnd w:id="0"/>
     </w:p>
     <w:p>
       <w:pPr>
@@ -185,8 +215,6 @@
       <w:r>
         <w:t>What is JUNIT?</w:t>
       </w:r>
-      <w:bookmarkStart w:id="0" w:name="_GoBack"/>
-      <w:bookmarkEnd w:id="0"/>
     </w:p>
     <w:p>
       <w:pPr>
@@ -720,6 +748,7 @@
         </w:numPr>
       </w:pPr>
       <w:r>
+        <w:lastRenderedPageBreak/>
         <w:t xml:space="preserve">Copy </w:t>
       </w:r>
       <w:r>

</xml_diff>